<commit_message>
modified:   EIE/EVA1/contenido.docx         deleted:    EIE/EVA1/~.docx
</commit_message>
<xml_diff>
--- a/EIE/EVA1/contenido.docx
+++ b/EIE/EVA1/contenido.docx
@@ -1,12 +1,13 @@
 
 <file path=word/document.xml><?xml version="1.0" encoding="utf-8"?>
-<w:document xmlns:wpc="http://schemas.microsoft.com/office/word/2010/wordprocessingCanvas" xmlns:cx="http://schemas.microsoft.com/office/drawing/2014/chartex" xmlns:cx1="http://schemas.microsoft.com/office/drawing/2015/9/8/chartex" xmlns:cx2="http://schemas.microsoft.com/office/drawing/2015/10/21/chartex" xmlns:cx3="http://schemas.microsoft.com/office/drawing/2016/5/9/chartex" xmlns:cx4="http://schemas.microsoft.com/office/drawing/2016/5/10/chartex" xmlns:cx5="http://schemas.microsoft.com/office/drawing/2016/5/11/chartex" xmlns:cx6="http://schemas.microsoft.com/office/drawing/2016/5/12/chartex" xmlns:cx7="http://schemas.microsoft.com/office/drawing/2016/5/13/chartex" xmlns:cx8="http://schemas.microsoft.com/office/drawing/2016/5/14/chartex" xmlns:mc="http://schemas.openxmlformats.org/markup-compatibility/2006" xmlns:aink="http://schemas.microsoft.com/office/drawing/2016/ink" xmlns:am3d="http://schemas.microsoft.com/office/drawing/2017/model3d" xmlns:o="urn:schemas-microsoft-com:office:office" xmlns:oel="http://schemas.microsoft.com/office/2019/extlst" xmlns:r="http://schemas.openxmlformats.org/officeDocument/2006/relationships" xmlns:m="http://schemas.openxmlformats.org/officeDocument/2006/math" xmlns:v="urn:schemas-microsoft-com:vml" xmlns:wp14="http://schemas.microsoft.com/office/word/2010/wordprocessingDrawing" xmlns:wp="http://schemas.openxmlformats.org/drawingml/2006/wordprocessingDrawing" xmlns:w10="urn:schemas-microsoft-com:office:word" xmlns:w="http://schemas.openxmlformats.org/wordprocessingml/2006/main" xmlns:w14="http://schemas.microsoft.com/office/word/2010/wordml" xmlns:w15="http://schemas.microsoft.com/office/word/2012/wordml" xmlns:w16cex="http://schemas.microsoft.com/office/word/2018/wordml/cex" xmlns:w16cid="http://schemas.microsoft.com/office/word/2016/wordml/cid" xmlns:w16="http://schemas.microsoft.com/office/word/2018/wordml" xmlns:w16sdtdh="http://schemas.microsoft.com/office/word/2020/wordml/sdtdatahash" xmlns:w16se="http://schemas.microsoft.com/office/word/2015/wordml/symex" xmlns:wpg="http://schemas.microsoft.com/office/word/2010/wordprocessingGroup" xmlns:wpi="http://schemas.microsoft.com/office/word/2010/wordprocessingInk" xmlns:wne="http://schemas.microsoft.com/office/word/2006/wordml" xmlns:wps="http://schemas.microsoft.com/office/word/2010/wordprocessingShape" mc:Ignorable="w14 w15 w16se w16cid w16 w16cex w16sdtdh wp14">
+<w:document xmlns:wpc="http://schemas.microsoft.com/office/word/2010/wordprocessingCanvas" xmlns:cx="http://schemas.microsoft.com/office/drawing/2014/chartex" xmlns:cx1="http://schemas.microsoft.com/office/drawing/2015/9/8/chartex" xmlns:cx2="http://schemas.microsoft.com/office/drawing/2015/10/21/chartex" xmlns:cx3="http://schemas.microsoft.com/office/drawing/2016/5/9/chartex" xmlns:cx4="http://schemas.microsoft.com/office/drawing/2016/5/10/chartex" xmlns:cx5="http://schemas.microsoft.com/office/drawing/2016/5/11/chartex" xmlns:cx6="http://schemas.microsoft.com/office/drawing/2016/5/12/chartex" xmlns:cx7="http://schemas.microsoft.com/office/drawing/2016/5/13/chartex" xmlns:cx8="http://schemas.microsoft.com/office/drawing/2016/5/14/chartex" xmlns:mc="http://schemas.openxmlformats.org/markup-compatibility/2006" xmlns:aink="http://schemas.microsoft.com/office/drawing/2016/ink" xmlns:am3d="http://schemas.microsoft.com/office/drawing/2017/model3d" xmlns:o="urn:schemas-microsoft-com:office:office" xmlns:r="http://schemas.openxmlformats.org/officeDocument/2006/relationships" xmlns:m="http://schemas.openxmlformats.org/officeDocument/2006/math" xmlns:v="urn:schemas-microsoft-com:vml" xmlns:wp14="http://schemas.microsoft.com/office/word/2010/wordprocessingDrawing" xmlns:wp="http://schemas.openxmlformats.org/drawingml/2006/wordprocessingDrawing" xmlns:w10="urn:schemas-microsoft-com:office:word" xmlns:w="http://schemas.openxmlformats.org/wordprocessingml/2006/main" xmlns:w14="http://schemas.microsoft.com/office/word/2010/wordml" xmlns:w15="http://schemas.microsoft.com/office/word/2012/wordml" xmlns:w16cex="http://schemas.microsoft.com/office/word/2018/wordml/cex" xmlns:w16cid="http://schemas.microsoft.com/office/word/2016/wordml/cid" xmlns:w16="http://schemas.microsoft.com/office/word/2018/wordml" xmlns:w16sdtdh="http://schemas.microsoft.com/office/word/2020/wordml/sdtdatahash" xmlns:w16se="http://schemas.microsoft.com/office/word/2015/wordml/symex" xmlns:wpg="http://schemas.microsoft.com/office/word/2010/wordprocessingGroup" xmlns:wpi="http://schemas.microsoft.com/office/word/2010/wordprocessingInk" xmlns:wne="http://schemas.microsoft.com/office/word/2006/wordml" xmlns:wps="http://schemas.microsoft.com/office/word/2010/wordprocessingShape" mc:Ignorable="w14 w15 w16se w16cid w16 w16cex w16sdtdh wp14">
   <w:body>
     <w:p>
       <w:pPr>
         <w:pStyle w:val="NormalWeb"/>
         <w:shd w:val="clear" w:color="auto" w:fill="FFFFFF"/>
         <w:spacing w:before="0" w:beforeAutospacing="0"/>
+        <w:ind w:firstLine="420"/>
         <w:rPr>
           <w:rFonts w:ascii="Open Sans" w:hAnsi="Open Sans" w:cs="Open Sans"/>
           <w:color w:val="1D2125"/>
@@ -1431,6 +1432,7 @@
           <w:sz w:val="36"/>
           <w:szCs w:val="36"/>
           <w:shd w:val="clear" w:color="auto" w:fill="F8F9FA"/>
+          <w:lang w:val="es-ES"/>
         </w:rPr>
       </w:pPr>
       <w:r>
@@ -1442,6 +1444,7 @@
           <w:sz w:val="36"/>
           <w:szCs w:val="36"/>
           <w:shd w:val="clear" w:color="auto" w:fill="F8F9FA"/>
+          <w:lang w:val="es-ES"/>
         </w:rPr>
         <w:t>Grosso modo</w:t>
       </w:r>
@@ -1686,29 +1689,7 @@
           <w:szCs w:val="22"/>
           <w:lang w:val="es-ES"/>
         </w:rPr>
-        <w:t xml:space="preserve"> de observar con atención la vida cotidiana. Las ideas de negocio innovadoras deben poseer características que las hagan especiales o diferentes, deben ser aceptadas por los clientes y consumidores y deben promover </w:t>
-      </w:r>
-      <w:proofErr w:type="gramStart"/>
-      <w:r>
-        <w:rPr>
-          <w:rFonts w:ascii="Open Sans" w:hAnsi="Open Sans" w:cs="Open Sans"/>
-          <w:color w:val="1D2125"/>
-          <w:sz w:val="22"/>
-          <w:szCs w:val="22"/>
-          <w:lang w:val="es-ES"/>
-        </w:rPr>
-        <w:t>nuevos usos o nuevos mercados</w:t>
-      </w:r>
-      <w:proofErr w:type="gramEnd"/>
-      <w:r>
-        <w:rPr>
-          <w:rFonts w:ascii="Open Sans" w:hAnsi="Open Sans" w:cs="Open Sans"/>
-          <w:color w:val="1D2125"/>
-          <w:sz w:val="22"/>
-          <w:szCs w:val="22"/>
-          <w:lang w:val="es-ES"/>
-        </w:rPr>
-        <w:t xml:space="preserve"> aprovechando las oportunidades que se presentan día a día.</w:t>
+        <w:t xml:space="preserve"> de observar con atención la vida cotidiana. Las ideas de negocio innovadoras deben poseer características que las hagan especiales o diferentes, deben ser aceptadas por los clientes y consumidores y deben promover nuevos usos o nuevos mercados aprovechando las oportunidades que se presentan día a día.</w:t>
       </w:r>
     </w:p>
     <w:p>
@@ -1759,6 +1740,146 @@
     <w:p>
       <w:pPr>
         <w:rPr>
+          <w:u w:val="single"/>
+          <w:lang w:val="es-ES"/>
+        </w:rPr>
+      </w:pPr>
+    </w:p>
+    <w:p>
+      <w:pPr>
+        <w:widowControl/>
+        <w:shd w:val="clear" w:color="auto" w:fill="FFFFFF"/>
+        <w:spacing w:after="100" w:afterAutospacing="1"/>
+        <w:jc w:val="left"/>
+        <w:rPr>
+          <w:rFonts w:ascii="Open Sans" w:eastAsia="宋体" w:hAnsi="Open Sans" w:cs="Open Sans"/>
+          <w:color w:val="1D2125"/>
+          <w:kern w:val="0"/>
+          <w:sz w:val="22"/>
+          <w:lang w:val="es-ES"/>
+          <w14:ligatures w14:val="none"/>
+        </w:rPr>
+      </w:pPr>
+      <w:r>
+        <w:rPr>
+          <w:rFonts w:ascii="Open Sans" w:eastAsia="宋体" w:hAnsi="Open Sans" w:cs="Open Sans"/>
+          <w:color w:val="1D2125"/>
+          <w:kern w:val="0"/>
+          <w:sz w:val="22"/>
+          <w:lang w:val="es-ES"/>
+          <w14:ligatures w14:val="none"/>
+        </w:rPr>
+        <w:t>Estrategia que plantea dos mercados diferentes representados por océanos:</w:t>
+      </w:r>
+    </w:p>
+    <w:p>
+      <w:pPr>
+        <w:widowControl/>
+        <w:shd w:val="clear" w:color="auto" w:fill="FFFFFF"/>
+        <w:spacing w:after="100" w:afterAutospacing="1"/>
+        <w:jc w:val="left"/>
+        <w:rPr>
+          <w:rFonts w:ascii="Open Sans" w:eastAsia="宋体" w:hAnsi="Open Sans" w:cs="Open Sans"/>
+          <w:color w:val="1D2125"/>
+          <w:kern w:val="0"/>
+          <w:sz w:val="22"/>
+          <w:lang w:val="es-ES"/>
+          <w14:ligatures w14:val="none"/>
+        </w:rPr>
+      </w:pPr>
+      <w:r>
+        <w:rPr>
+          <w:rFonts w:ascii="Open Sans" w:eastAsia="宋体" w:hAnsi="Open Sans" w:cs="Open Sans"/>
+          <w:b/>
+          <w:bCs/>
+          <w:color w:val="EF4540"/>
+          <w:kern w:val="0"/>
+          <w:sz w:val="22"/>
+          <w:lang w:val="es-ES"/>
+          <w14:ligatures w14:val="none"/>
+        </w:rPr>
+        <w:t>Océano rojo:</w:t>
+      </w:r>
+      <w:r>
+        <w:rPr>
+          <w:rFonts w:ascii="Open Sans" w:eastAsia="宋体" w:hAnsi="Open Sans" w:cs="Open Sans"/>
+          <w:color w:val="1D2125"/>
+          <w:kern w:val="0"/>
+          <w:sz w:val="22"/>
+          <w:lang w:val="es-ES"/>
+          <w14:ligatures w14:val="none"/>
+        </w:rPr>
+        <w:t> se caracteriza por la competencia entre empresas que exploran la demanda.</w:t>
+      </w:r>
+    </w:p>
+    <w:p>
+      <w:pPr>
+        <w:widowControl/>
+        <w:shd w:val="clear" w:color="auto" w:fill="FFFFFF"/>
+        <w:spacing w:after="100" w:afterAutospacing="1"/>
+        <w:jc w:val="left"/>
+        <w:rPr>
+          <w:rFonts w:ascii="Open Sans" w:eastAsia="宋体" w:hAnsi="Open Sans" w:cs="Open Sans"/>
+          <w:color w:val="1D2125"/>
+          <w:kern w:val="0"/>
+          <w:sz w:val="22"/>
+          <w:lang w:val="es-ES"/>
+          <w14:ligatures w14:val="none"/>
+        </w:rPr>
+      </w:pPr>
+      <w:r>
+        <w:rPr>
+          <w:rFonts w:ascii="Open Sans" w:eastAsia="宋体" w:hAnsi="Open Sans" w:cs="Open Sans"/>
+          <w:b/>
+          <w:bCs/>
+          <w:color w:val="7D9FD3"/>
+          <w:kern w:val="0"/>
+          <w:sz w:val="22"/>
+          <w:lang w:val="es-ES"/>
+          <w14:ligatures w14:val="none"/>
+        </w:rPr>
+        <w:t>Océano azul:</w:t>
+      </w:r>
+      <w:r>
+        <w:rPr>
+          <w:rFonts w:ascii="Open Sans" w:eastAsia="宋体" w:hAnsi="Open Sans" w:cs="Open Sans"/>
+          <w:color w:val="1D2125"/>
+          <w:kern w:val="0"/>
+          <w:sz w:val="22"/>
+          <w:lang w:val="es-ES"/>
+          <w14:ligatures w14:val="none"/>
+        </w:rPr>
+        <w:t xml:space="preserve"> está sin explorar. Se caracteriza por la ausencia de competencia entre empresas, </w:t>
+      </w:r>
+      <w:proofErr w:type="gramStart"/>
+      <w:r>
+        <w:rPr>
+          <w:rFonts w:ascii="Open Sans" w:eastAsia="宋体" w:hAnsi="Open Sans" w:cs="Open Sans"/>
+          <w:color w:val="1D2125"/>
+          <w:kern w:val="0"/>
+          <w:sz w:val="22"/>
+          <w:lang w:val="es-ES"/>
+          <w14:ligatures w14:val="none"/>
+        </w:rPr>
+        <w:t>que</w:t>
+      </w:r>
+      <w:proofErr w:type="gramEnd"/>
+      <w:r>
+        <w:rPr>
+          <w:rFonts w:ascii="Open Sans" w:eastAsia="宋体" w:hAnsi="Open Sans" w:cs="Open Sans"/>
+          <w:color w:val="1D2125"/>
+          <w:kern w:val="0"/>
+          <w:sz w:val="22"/>
+          <w:lang w:val="es-ES"/>
+          <w14:ligatures w14:val="none"/>
+        </w:rPr>
+        <w:t xml:space="preserve"> mediante la innovación en el modelo de negocio y la búsqueda de nichos de mercado, buscan crear demanda.</w:t>
+      </w:r>
+    </w:p>
+    <w:p>
+      <w:pPr>
+        <w:rPr>
+          <w:rFonts w:hint="eastAsia"/>
           <w:u w:val="single"/>
           <w:lang w:val="es-ES"/>
         </w:rPr>

</xml_diff>